<commit_message>
Statespace and upperbound added
</commit_message>
<xml_diff>
--- a/Application/Experiment/Experiment documentatie.docx
+++ b/Application/Experiment/Experiment documentatie.docx
@@ -1,6 +1,6 @@
 
 <file path=word/document.xml><?xml version="1.0" encoding="utf-8"?>
-<w:document xmlns:ve="http://schemas.openxmlformats.org/markup-compatibility/2006" xmlns:o="urn:schemas-microsoft-com:office:office" xmlns:r="http://schemas.openxmlformats.org/officeDocument/2006/relationships" xmlns:m="http://schemas.openxmlformats.org/officeDocument/2006/math" xmlns:v="urn:schemas-microsoft-com:vml" xmlns:wp="http://schemas.openxmlformats.org/drawingml/2006/wordprocessingDrawing" xmlns:w10="urn:schemas-microsoft-com:office:word" xmlns:w="http://schemas.openxmlformats.org/wordprocessingml/2006/main" xmlns:wne="http://schemas.microsoft.com/office/word/2006/wordml">
+<w:document xmlns:wpc="http://schemas.microsoft.com/office/word/2010/wordprocessingCanvas" xmlns:mc="http://schemas.openxmlformats.org/markup-compatibility/2006" xmlns:o="urn:schemas-microsoft-com:office:office" xmlns:r="http://schemas.openxmlformats.org/officeDocument/2006/relationships" xmlns:m="http://schemas.openxmlformats.org/officeDocument/2006/math" xmlns:v="urn:schemas-microsoft-com:vml" xmlns:wp14="http://schemas.microsoft.com/office/word/2010/wordprocessingDrawing" xmlns:wp="http://schemas.openxmlformats.org/drawingml/2006/wordprocessingDrawing" xmlns:w10="urn:schemas-microsoft-com:office:word" xmlns:w="http://schemas.openxmlformats.org/wordprocessingml/2006/main" xmlns:w14="http://schemas.microsoft.com/office/word/2010/wordml" xmlns:wpg="http://schemas.microsoft.com/office/word/2010/wordprocessingGroup" xmlns:wpi="http://schemas.microsoft.com/office/word/2010/wordprocessingInk" xmlns:wne="http://schemas.microsoft.com/office/word/2006/wordml" xmlns:wps="http://schemas.microsoft.com/office/word/2010/wordprocessingShape" mc:Ignorable="w14 wp14">
   <w:body>
     <w:p/>
     <w:p>
@@ -43,27 +43,154 @@
         </w:rPr>
         <w:t>Statespace</w:t>
       </w:r>
-    </w:p>
-    <w:p>
-      <w:pPr>
-        <w:spacing w:after="0"/>
+      <w:r>
         <w:rPr>
           <w:b/>
         </w:rPr>
-      </w:pPr>
+        <w:t>:</w:t>
+      </w:r>
     </w:p>
     <w:p>
       <w:pPr>
         <w:spacing w:after="0"/>
       </w:pPr>
       <w:r>
-        <w:t>Berekening:</w:t>
+        <w:t>2D:  1 + 3^(n-2)</w:t>
       </w:r>
     </w:p>
     <w:p>
       <w:pPr>
         <w:spacing w:after="0"/>
       </w:pPr>
+      <w:r>
+        <w:t>3D:  1 + 5</w:t>
+      </w:r>
+      <w:r>
+        <w:t>^(n-2)</w:t>
+      </w:r>
+    </w:p>
+    <w:p>
+      <w:pPr>
+        <w:spacing w:after="0"/>
+      </w:pPr>
+      <w:r>
+        <w:t xml:space="preserve">Dit zijn de </w:t>
+      </w:r>
+      <w:r>
+        <w:rPr>
+          <w:i/>
+        </w:rPr>
+        <w:t>theoretish</w:t>
+      </w:r>
+      <w:r>
+        <w:t xml:space="preserve"> maximaal behaalbare verschillende vouwingen.</w:t>
+      </w:r>
+    </w:p>
+    <w:p>
+      <w:pPr>
+        <w:spacing w:after="0"/>
+      </w:pPr>
+    </w:p>
+    <w:p>
+      <w:pPr>
+        <w:spacing w:after="0"/>
+      </w:pPr>
+      <w:r>
+        <w:t>Deze statespace is als volgend bepaald:</w:t>
+      </w:r>
+    </w:p>
+    <w:p>
+      <w:pPr>
+        <w:spacing w:after="0"/>
+      </w:pPr>
+      <w:r>
+        <w:t>De eerste twee aminozuren kun je gewoon standaard vast leggen, omdat het niet uitmaakt welke richting je opgaat hiermee. Dit geeft je een standaard mogelijkheid</w:t>
+      </w:r>
+    </w:p>
+    <w:p>
+      <w:pPr>
+        <w:pStyle w:val="ListParagraph"/>
+        <w:numPr>
+          <w:ilvl w:val="0"/>
+          <w:numId w:val="7"/>
+        </w:numPr>
+        <w:spacing w:after="0"/>
+      </w:pPr>
+      <w:r>
+        <w:t>1</w:t>
+      </w:r>
+    </w:p>
+    <w:p>
+      <w:pPr>
+        <w:spacing w:after="0"/>
+      </w:pPr>
+      <w:r>
+        <w:t>Daarna kun je in 2D, 3 verschillende kanten op vouwen en in 3D 5 verschillende kanten.</w:t>
+      </w:r>
+    </w:p>
+    <w:p>
+      <w:pPr>
+        <w:pStyle w:val="ListParagraph"/>
+        <w:numPr>
+          <w:ilvl w:val="0"/>
+          <w:numId w:val="7"/>
+        </w:numPr>
+        <w:spacing w:after="0"/>
+      </w:pPr>
+      <w:r>
+        <w:t>1 + 3</w:t>
+      </w:r>
+    </w:p>
+    <w:p>
+      <w:pPr>
+        <w:spacing w:after="0"/>
+      </w:pPr>
+      <w:r>
+        <w:t xml:space="preserve">Dit kan daarna ook met welke aaneenvolgende </w:t>
+      </w:r>
+      <w:r>
+        <w:t>aminozuren</w:t>
+      </w:r>
+    </w:p>
+    <w:p>
+      <w:pPr>
+        <w:pStyle w:val="ListParagraph"/>
+        <w:numPr>
+          <w:ilvl w:val="0"/>
+          <w:numId w:val="7"/>
+        </w:numPr>
+        <w:spacing w:after="0"/>
+      </w:pPr>
+      <w:r>
+        <w:t>1 + 3^(n)</w:t>
+      </w:r>
+    </w:p>
+    <w:p>
+      <w:pPr>
+        <w:spacing w:after="0"/>
+      </w:pPr>
+      <w:r>
+        <w:t xml:space="preserve">Op de eerste twee </w:t>
+      </w:r>
+      <w:r>
+        <w:t>aminozuren</w:t>
+      </w:r>
+      <w:r>
+        <w:t xml:space="preserve"> na, want die staan al vast...</w:t>
+      </w:r>
+    </w:p>
+    <w:p>
+      <w:pPr>
+        <w:pStyle w:val="ListParagraph"/>
+        <w:numPr>
+          <w:ilvl w:val="0"/>
+          <w:numId w:val="7"/>
+        </w:numPr>
+        <w:spacing w:after="0"/>
+      </w:pPr>
+      <w:r>
+        <w:t>1 + 3 ^(n-2)</w:t>
+      </w:r>
     </w:p>
     <w:p>
       <w:pPr>
@@ -72,17 +199,17 @@
     </w:p>
     <w:tbl>
       <w:tblPr>
-        <w:tblW w:w="7680" w:type="dxa"/>
+        <w:tblW w:w="10044" w:type="dxa"/>
         <w:tblCellMar>
           <w:left w:w="0" w:type="dxa"/>
           <w:right w:w="0" w:type="dxa"/>
         </w:tblCellMar>
-        <w:tblLook w:val="04A0"/>
+        <w:tblLook w:val="04A0" w:firstRow="1" w:lastRow="0" w:firstColumn="1" w:lastColumn="0" w:noHBand="0" w:noVBand="1"/>
       </w:tblPr>
       <w:tblGrid>
         <w:gridCol w:w="6664"/>
         <w:gridCol w:w="920"/>
-        <w:gridCol w:w="925"/>
+        <w:gridCol w:w="2970"/>
       </w:tblGrid>
       <w:tr>
         <w:trPr>
@@ -90,7 +217,7 @@
         </w:trPr>
         <w:tc>
           <w:tcPr>
-            <w:tcW w:w="4980" w:type="dxa"/>
+            <w:tcW w:w="6184" w:type="dxa"/>
             <w:tcBorders>
               <w:top w:val="single" w:sz="8" w:space="0" w:color="FFFFFF"/>
               <w:left w:val="single" w:sz="8" w:space="0" w:color="FFFFFF"/>
@@ -113,19 +240,29 @@
                 <w:b/>
               </w:rPr>
             </w:pPr>
+            <w:proofErr w:type="spellStart"/>
             <w:r>
               <w:rPr>
                 <w:b/>
                 <w:bCs/>
                 <w:lang w:val="en-US"/>
               </w:rPr>
-              <w:t xml:space="preserve">Keten </w:t>
-            </w:r>
-          </w:p>
-        </w:tc>
-        <w:tc>
-          <w:tcPr>
-            <w:tcW w:w="1340" w:type="dxa"/>
+              <w:t>Keten</w:t>
+            </w:r>
+            <w:proofErr w:type="spellEnd"/>
+            <w:r>
+              <w:rPr>
+                <w:b/>
+                <w:bCs/>
+                <w:lang w:val="en-US"/>
+              </w:rPr>
+              <w:t xml:space="preserve"> </w:t>
+            </w:r>
+          </w:p>
+        </w:tc>
+        <w:tc>
+          <w:tcPr>
+            <w:tcW w:w="872" w:type="dxa"/>
             <w:tcBorders>
               <w:top w:val="single" w:sz="8" w:space="0" w:color="FFFFFF"/>
               <w:left w:val="single" w:sz="8" w:space="0" w:color="FFFFFF"/>
@@ -160,7 +297,7 @@
         </w:tc>
         <w:tc>
           <w:tcPr>
-            <w:tcW w:w="1340" w:type="dxa"/>
+            <w:tcW w:w="2988" w:type="dxa"/>
             <w:tcBorders>
               <w:top w:val="single" w:sz="8" w:space="0" w:color="FFFFFF"/>
               <w:left w:val="single" w:sz="8" w:space="0" w:color="FFFFFF"/>
@@ -189,7 +326,23 @@
                 <w:bCs/>
                 <w:lang w:val="en-US"/>
               </w:rPr>
-              <w:t xml:space="preserve">Upper-bound </w:t>
+              <w:t>Upper-bound</w:t>
+            </w:r>
+            <w:r>
+              <w:rPr>
+                <w:b/>
+                <w:bCs/>
+                <w:lang w:val="en-US"/>
+              </w:rPr>
+              <w:t xml:space="preserve"> (2D)</w:t>
+            </w:r>
+            <w:r>
+              <w:rPr>
+                <w:b/>
+                <w:bCs/>
+                <w:lang w:val="en-US"/>
+              </w:rPr>
+              <w:t xml:space="preserve"> </w:t>
             </w:r>
           </w:p>
         </w:tc>
@@ -200,7 +353,7 @@
         </w:trPr>
         <w:tc>
           <w:tcPr>
-            <w:tcW w:w="4980" w:type="dxa"/>
+            <w:tcW w:w="6184" w:type="dxa"/>
             <w:tcBorders>
               <w:top w:val="single" w:sz="24" w:space="0" w:color="FFFFFF"/>
               <w:left w:val="single" w:sz="8" w:space="0" w:color="FFFFFF"/>
@@ -300,7 +453,7 @@
         </w:tc>
         <w:tc>
           <w:tcPr>
-            <w:tcW w:w="1340" w:type="dxa"/>
+            <w:tcW w:w="872" w:type="dxa"/>
             <w:tcBorders>
               <w:top w:val="single" w:sz="24" w:space="0" w:color="FFFFFF"/>
               <w:left w:val="single" w:sz="8" w:space="0" w:color="FFFFFF"/>
@@ -323,11 +476,17 @@
                 <w:b/>
               </w:rPr>
             </w:pPr>
-          </w:p>
-        </w:tc>
-        <w:tc>
-          <w:tcPr>
-            <w:tcW w:w="1340" w:type="dxa"/>
+            <w:r>
+              <w:rPr>
+                <w:b/>
+              </w:rPr>
+              <w:t>1</w:t>
+            </w:r>
+          </w:p>
+        </w:tc>
+        <w:tc>
+          <w:tcPr>
+            <w:tcW w:w="2988" w:type="dxa"/>
             <w:tcBorders>
               <w:top w:val="single" w:sz="24" w:space="0" w:color="FFFFFF"/>
               <w:left w:val="single" w:sz="8" w:space="0" w:color="FFFFFF"/>
@@ -350,6 +509,12 @@
                 <w:b/>
               </w:rPr>
             </w:pPr>
+            <w:r>
+              <w:rPr>
+                <w:b/>
+              </w:rPr>
+              <w:t>531,442</w:t>
+            </w:r>
           </w:p>
         </w:tc>
       </w:tr>
@@ -359,7 +524,7 @@
         </w:trPr>
         <w:tc>
           <w:tcPr>
-            <w:tcW w:w="4980" w:type="dxa"/>
+            <w:tcW w:w="6184" w:type="dxa"/>
             <w:tcBorders>
               <w:top w:val="single" w:sz="8" w:space="0" w:color="FFFFFF"/>
               <w:left w:val="single" w:sz="8" w:space="0" w:color="FFFFFF"/>
@@ -508,7 +673,7 @@
         </w:tc>
         <w:tc>
           <w:tcPr>
-            <w:tcW w:w="1340" w:type="dxa"/>
+            <w:tcW w:w="872" w:type="dxa"/>
             <w:tcBorders>
               <w:top w:val="single" w:sz="8" w:space="0" w:color="FFFFFF"/>
               <w:left w:val="single" w:sz="8" w:space="0" w:color="FFFFFF"/>
@@ -531,11 +696,17 @@
                 <w:b/>
               </w:rPr>
             </w:pPr>
-          </w:p>
-        </w:tc>
-        <w:tc>
-          <w:tcPr>
-            <w:tcW w:w="1340" w:type="dxa"/>
+            <w:r>
+              <w:rPr>
+                <w:b/>
+              </w:rPr>
+              <w:t>1</w:t>
+            </w:r>
+          </w:p>
+        </w:tc>
+        <w:tc>
+          <w:tcPr>
+            <w:tcW w:w="2988" w:type="dxa"/>
             <w:tcBorders>
               <w:top w:val="single" w:sz="8" w:space="0" w:color="FFFFFF"/>
               <w:left w:val="single" w:sz="8" w:space="0" w:color="FFFFFF"/>
@@ -558,6 +729,12 @@
                 <w:b/>
               </w:rPr>
             </w:pPr>
+            <w:r>
+              <w:rPr>
+                <w:b/>
+              </w:rPr>
+              <w:t>387,420,490</w:t>
+            </w:r>
           </w:p>
         </w:tc>
       </w:tr>
@@ -567,7 +744,7 @@
         </w:trPr>
         <w:tc>
           <w:tcPr>
-            <w:tcW w:w="4980" w:type="dxa"/>
+            <w:tcW w:w="6184" w:type="dxa"/>
             <w:tcBorders>
               <w:top w:val="single" w:sz="8" w:space="0" w:color="FFFFFF"/>
               <w:left w:val="single" w:sz="8" w:space="0" w:color="FFFFFF"/>
@@ -699,7 +876,7 @@
         </w:tc>
         <w:tc>
           <w:tcPr>
-            <w:tcW w:w="1340" w:type="dxa"/>
+            <w:tcW w:w="872" w:type="dxa"/>
             <w:tcBorders>
               <w:top w:val="single" w:sz="8" w:space="0" w:color="FFFFFF"/>
               <w:left w:val="single" w:sz="8" w:space="0" w:color="FFFFFF"/>
@@ -722,11 +899,17 @@
                 <w:b/>
               </w:rPr>
             </w:pPr>
-          </w:p>
-        </w:tc>
-        <w:tc>
-          <w:tcPr>
-            <w:tcW w:w="1340" w:type="dxa"/>
+            <w:r>
+              <w:rPr>
+                <w:b/>
+              </w:rPr>
+              <w:t>1</w:t>
+            </w:r>
+          </w:p>
+        </w:tc>
+        <w:tc>
+          <w:tcPr>
+            <w:tcW w:w="2988" w:type="dxa"/>
             <w:tcBorders>
               <w:top w:val="single" w:sz="8" w:space="0" w:color="FFFFFF"/>
               <w:left w:val="single" w:sz="8" w:space="0" w:color="FFFFFF"/>
@@ -749,6 +932,12 @@
                 <w:b/>
               </w:rPr>
             </w:pPr>
+            <w:r>
+              <w:rPr>
+                <w:b/>
+              </w:rPr>
+              <w:t>16,677,181,699,666,570</w:t>
+            </w:r>
           </w:p>
         </w:tc>
       </w:tr>
@@ -758,7 +947,7 @@
         </w:trPr>
         <w:tc>
           <w:tcPr>
-            <w:tcW w:w="4980" w:type="dxa"/>
+            <w:tcW w:w="6184" w:type="dxa"/>
             <w:tcBorders>
               <w:top w:val="single" w:sz="8" w:space="0" w:color="FFFFFF"/>
               <w:left w:val="single" w:sz="8" w:space="0" w:color="FFFFFF"/>
@@ -1034,7 +1223,7 @@
         </w:tc>
         <w:tc>
           <w:tcPr>
-            <w:tcW w:w="1340" w:type="dxa"/>
+            <w:tcW w:w="872" w:type="dxa"/>
             <w:tcBorders>
               <w:top w:val="single" w:sz="8" w:space="0" w:color="FFFFFF"/>
               <w:left w:val="single" w:sz="8" w:space="0" w:color="FFFFFF"/>
@@ -1058,11 +1247,18 @@
                 <w:color w:val="0070C0"/>
               </w:rPr>
             </w:pPr>
-          </w:p>
-        </w:tc>
-        <w:tc>
-          <w:tcPr>
-            <w:tcW w:w="1340" w:type="dxa"/>
+            <w:r>
+              <w:rPr>
+                <w:b/>
+                <w:color w:val="0070C0"/>
+              </w:rPr>
+              <w:t>1</w:t>
+            </w:r>
+          </w:p>
+        </w:tc>
+        <w:tc>
+          <w:tcPr>
+            <w:tcW w:w="2988" w:type="dxa"/>
             <w:tcBorders>
               <w:top w:val="single" w:sz="8" w:space="0" w:color="FFFFFF"/>
               <w:left w:val="single" w:sz="8" w:space="0" w:color="FFFFFF"/>
@@ -1085,6 +1281,12 @@
                 <w:b/>
               </w:rPr>
             </w:pPr>
+            <w:r>
+              <w:rPr>
+                <w:b/>
+              </w:rPr>
+              <w:t>239,299,329,230,617,529,084</w:t>
+            </w:r>
           </w:p>
         </w:tc>
       </w:tr>
@@ -1094,7 +1296,7 @@
         </w:trPr>
         <w:tc>
           <w:tcPr>
-            <w:tcW w:w="4980" w:type="dxa"/>
+            <w:tcW w:w="6184" w:type="dxa"/>
             <w:tcBorders>
               <w:top w:val="single" w:sz="8" w:space="0" w:color="FFFFFF"/>
               <w:left w:val="single" w:sz="8" w:space="0" w:color="FFFFFF"/>
@@ -1314,7 +1516,7 @@
         </w:tc>
         <w:tc>
           <w:tcPr>
-            <w:tcW w:w="1340" w:type="dxa"/>
+            <w:tcW w:w="872" w:type="dxa"/>
             <w:tcBorders>
               <w:top w:val="single" w:sz="8" w:space="0" w:color="FFFFFF"/>
               <w:left w:val="single" w:sz="8" w:space="0" w:color="FFFFFF"/>
@@ -1337,11 +1539,18 @@
                 <w:color w:val="0070C0"/>
               </w:rPr>
             </w:pPr>
-          </w:p>
-        </w:tc>
-        <w:tc>
-          <w:tcPr>
-            <w:tcW w:w="1340" w:type="dxa"/>
+            <w:r>
+              <w:rPr>
+                <w:b/>
+                <w:color w:val="0070C0"/>
+              </w:rPr>
+              <w:t>1</w:t>
+            </w:r>
+          </w:p>
+        </w:tc>
+        <w:tc>
+          <w:tcPr>
+            <w:tcW w:w="2988" w:type="dxa"/>
             <w:tcBorders>
               <w:top w:val="single" w:sz="8" w:space="0" w:color="FFFFFF"/>
               <w:left w:val="single" w:sz="8" w:space="0" w:color="FFFFFF"/>
@@ -1363,6 +1572,14 @@
                 <w:b/>
               </w:rPr>
             </w:pPr>
+            <w:r>
+              <w:rPr>
+                <w:b/>
+              </w:rPr>
+              <w:t>16,677,181,699,666,570</w:t>
+            </w:r>
+            <w:bookmarkStart w:id="0" w:name="_GoBack"/>
+            <w:bookmarkEnd w:id="0"/>
           </w:p>
         </w:tc>
       </w:tr>
@@ -1372,7 +1589,7 @@
         </w:trPr>
         <w:tc>
           <w:tcPr>
-            <w:tcW w:w="4980" w:type="dxa"/>
+            <w:tcW w:w="6184" w:type="dxa"/>
             <w:tcBorders>
               <w:top w:val="single" w:sz="8" w:space="0" w:color="FFFFFF"/>
               <w:left w:val="single" w:sz="8" w:space="0" w:color="FFFFFF"/>
@@ -1696,7 +1913,7 @@
         </w:tc>
         <w:tc>
           <w:tcPr>
-            <w:tcW w:w="1340" w:type="dxa"/>
+            <w:tcW w:w="872" w:type="dxa"/>
             <w:tcBorders>
               <w:top w:val="single" w:sz="8" w:space="0" w:color="FFFFFF"/>
               <w:left w:val="single" w:sz="8" w:space="0" w:color="FFFFFF"/>
@@ -1719,11 +1936,18 @@
                 <w:color w:val="0070C0"/>
               </w:rPr>
             </w:pPr>
-          </w:p>
-        </w:tc>
-        <w:tc>
-          <w:tcPr>
-            <w:tcW w:w="1340" w:type="dxa"/>
+            <w:r>
+              <w:rPr>
+                <w:b/>
+                <w:color w:val="0070C0"/>
+              </w:rPr>
+              <w:t>1</w:t>
+            </w:r>
+          </w:p>
+        </w:tc>
+        <w:tc>
+          <w:tcPr>
+            <w:tcW w:w="2988" w:type="dxa"/>
             <w:tcBorders>
               <w:top w:val="single" w:sz="8" w:space="0" w:color="FFFFFF"/>
               <w:left w:val="single" w:sz="8" w:space="0" w:color="FFFFFF"/>
@@ -1745,6 +1969,12 @@
                 <w:b/>
               </w:rPr>
             </w:pPr>
+            <w:r>
+              <w:rPr>
+                <w:b/>
+              </w:rPr>
+              <w:t>239,299,329,230,617,529,084</w:t>
+            </w:r>
           </w:p>
         </w:tc>
       </w:tr>
@@ -1754,7 +1984,7 @@
         </w:trPr>
         <w:tc>
           <w:tcPr>
-            <w:tcW w:w="4980" w:type="dxa"/>
+            <w:tcW w:w="6184" w:type="dxa"/>
             <w:tcBorders>
               <w:top w:val="single" w:sz="8" w:space="0" w:color="FFFFFF"/>
               <w:left w:val="single" w:sz="8" w:space="0" w:color="FFFFFF"/>
@@ -2038,7 +2268,7 @@
         </w:tc>
         <w:tc>
           <w:tcPr>
-            <w:tcW w:w="1340" w:type="dxa"/>
+            <w:tcW w:w="872" w:type="dxa"/>
             <w:tcBorders>
               <w:top w:val="single" w:sz="8" w:space="0" w:color="FFFFFF"/>
               <w:left w:val="single" w:sz="8" w:space="0" w:color="FFFFFF"/>
@@ -2061,11 +2291,18 @@
                 <w:color w:val="0070C0"/>
               </w:rPr>
             </w:pPr>
-          </w:p>
-        </w:tc>
-        <w:tc>
-          <w:tcPr>
-            <w:tcW w:w="1340" w:type="dxa"/>
+            <w:r>
+              <w:rPr>
+                <w:b/>
+                <w:color w:val="0070C0"/>
+              </w:rPr>
+              <w:t>1</w:t>
+            </w:r>
+          </w:p>
+        </w:tc>
+        <w:tc>
+          <w:tcPr>
+            <w:tcW w:w="2988" w:type="dxa"/>
             <w:tcBorders>
               <w:top w:val="single" w:sz="8" w:space="0" w:color="FFFFFF"/>
               <w:left w:val="single" w:sz="8" w:space="0" w:color="FFFFFF"/>
@@ -2087,130 +2324,16 @@
                 <w:b/>
               </w:rPr>
             </w:pPr>
+            <w:r>
+              <w:rPr>
+                <w:b/>
+              </w:rPr>
+              <w:t>239,299,329,230,617,529,084</w:t>
+            </w:r>
           </w:p>
         </w:tc>
       </w:tr>
     </w:tbl>
-    <w:p>
-      <w:pPr>
-        <w:spacing w:after="0"/>
-        <w:rPr>
-          <w:b/>
-        </w:rPr>
-      </w:pPr>
-    </w:p>
-    <w:p>
-      <w:pPr>
-        <w:spacing w:after="0"/>
-        <w:rPr>
-          <w:b/>
-        </w:rPr>
-      </w:pPr>
-    </w:p>
-    <w:p>
-      <w:pPr>
-        <w:spacing w:after="0"/>
-        <w:rPr>
-          <w:b/>
-        </w:rPr>
-      </w:pPr>
-    </w:p>
-    <w:p>
-      <w:pPr>
-        <w:spacing w:after="0"/>
-        <w:rPr>
-          <w:b/>
-        </w:rPr>
-      </w:pPr>
-    </w:p>
-    <w:p>
-      <w:pPr>
-        <w:spacing w:after="0"/>
-        <w:rPr>
-          <w:b/>
-        </w:rPr>
-      </w:pPr>
-    </w:p>
-    <w:p>
-      <w:pPr>
-        <w:spacing w:after="0"/>
-        <w:rPr>
-          <w:b/>
-        </w:rPr>
-      </w:pPr>
-    </w:p>
-    <w:p>
-      <w:pPr>
-        <w:spacing w:after="0"/>
-        <w:rPr>
-          <w:b/>
-        </w:rPr>
-      </w:pPr>
-    </w:p>
-    <w:p>
-      <w:pPr>
-        <w:spacing w:after="0"/>
-        <w:rPr>
-          <w:b/>
-        </w:rPr>
-      </w:pPr>
-    </w:p>
-    <w:p>
-      <w:pPr>
-        <w:spacing w:after="0"/>
-        <w:rPr>
-          <w:b/>
-        </w:rPr>
-      </w:pPr>
-    </w:p>
-    <w:p>
-      <w:pPr>
-        <w:spacing w:after="0"/>
-        <w:rPr>
-          <w:b/>
-        </w:rPr>
-      </w:pPr>
-    </w:p>
-    <w:p>
-      <w:pPr>
-        <w:spacing w:after="0"/>
-        <w:rPr>
-          <w:b/>
-        </w:rPr>
-      </w:pPr>
-    </w:p>
-    <w:p>
-      <w:pPr>
-        <w:spacing w:after="0"/>
-        <w:rPr>
-          <w:b/>
-        </w:rPr>
-      </w:pPr>
-    </w:p>
-    <w:p>
-      <w:pPr>
-        <w:spacing w:after="0"/>
-        <w:rPr>
-          <w:b/>
-        </w:rPr>
-      </w:pPr>
-    </w:p>
-    <w:p>
-      <w:pPr>
-        <w:spacing w:after="0"/>
-        <w:rPr>
-          <w:b/>
-        </w:rPr>
-      </w:pPr>
-    </w:p>
-    <w:p>
-      <w:pPr>
-        <w:spacing w:after="0"/>
-        <w:rPr>
-          <w:b/>
-        </w:rPr>
-      </w:pPr>
-    </w:p>
     <w:p>
       <w:pPr>
         <w:spacing w:after="0"/>
@@ -2272,7 +2395,7 @@
     </w:p>
     <w:p>
       <w:pPr>
-        <w:pStyle w:val="Lijstalinea"/>
+        <w:pStyle w:val="ListParagraph"/>
         <w:numPr>
           <w:ilvl w:val="0"/>
           <w:numId w:val="5"/>
@@ -2295,7 +2418,7 @@
           <w:left w:w="0" w:type="dxa"/>
           <w:right w:w="0" w:type="dxa"/>
         </w:tblCellMar>
-        <w:tblLook w:val="04A0"/>
+        <w:tblLook w:val="04A0" w:firstRow="1" w:lastRow="0" w:firstColumn="1" w:lastColumn="0" w:noHBand="0" w:noVBand="1"/>
       </w:tblPr>
       <w:tblGrid>
         <w:gridCol w:w="6664"/>
@@ -2331,13 +2454,23 @@
                 <w:b/>
               </w:rPr>
             </w:pPr>
+            <w:proofErr w:type="spellStart"/>
             <w:r>
               <w:rPr>
                 <w:b/>
                 <w:bCs/>
                 <w:lang w:val="en-US"/>
               </w:rPr>
-              <w:t xml:space="preserve">Keten </w:t>
+              <w:t>Keten</w:t>
+            </w:r>
+            <w:proofErr w:type="spellEnd"/>
+            <w:r>
+              <w:rPr>
+                <w:b/>
+                <w:bCs/>
+                <w:lang w:val="en-US"/>
+              </w:rPr>
+              <w:t xml:space="preserve"> </w:t>
             </w:r>
           </w:p>
         </w:tc>
@@ -4528,12 +4661,13 @@
         <w:spacing w:after="0"/>
       </w:pPr>
       <w:r>
+        <w:lastRenderedPageBreak/>
         <w:t>Met dit experiment willen we kijken hoe de beginscore van een streng invloed heeft op de score die uiteindelijk kan worden behaald met het ‘hillclimber’ algoritme. Om deze vraag te beantwoorden, gebruiken we de drie verschillende startpunten waarmee we onze hillclimber kunnen runnen, namelijk:</w:t>
       </w:r>
     </w:p>
     <w:p>
       <w:pPr>
-        <w:pStyle w:val="Lijstalinea"/>
+        <w:pStyle w:val="ListParagraph"/>
         <w:numPr>
           <w:ilvl w:val="0"/>
           <w:numId w:val="5"/>
@@ -4546,7 +4680,7 @@
     </w:p>
     <w:p>
       <w:pPr>
-        <w:pStyle w:val="Lijstalinea"/>
+        <w:pStyle w:val="ListParagraph"/>
         <w:numPr>
           <w:ilvl w:val="0"/>
           <w:numId w:val="5"/>
@@ -4559,7 +4693,7 @@
     </w:p>
     <w:p>
       <w:pPr>
-        <w:pStyle w:val="Lijstalinea"/>
+        <w:pStyle w:val="ListParagraph"/>
         <w:numPr>
           <w:ilvl w:val="0"/>
           <w:numId w:val="5"/>
@@ -4589,7 +4723,7 @@
     </w:p>
     <w:p>
       <w:pPr>
-        <w:pStyle w:val="Lijstalinea"/>
+        <w:pStyle w:val="ListParagraph"/>
         <w:numPr>
           <w:ilvl w:val="0"/>
           <w:numId w:val="6"/>
@@ -4602,7 +4736,7 @@
     </w:p>
     <w:p>
       <w:pPr>
-        <w:pStyle w:val="Lijstalinea"/>
+        <w:pStyle w:val="ListParagraph"/>
         <w:numPr>
           <w:ilvl w:val="1"/>
           <w:numId w:val="6"/>
@@ -4615,7 +4749,7 @@
     </w:p>
     <w:p>
       <w:pPr>
-        <w:pStyle w:val="Lijstalinea"/>
+        <w:pStyle w:val="ListParagraph"/>
         <w:numPr>
           <w:ilvl w:val="1"/>
           <w:numId w:val="6"/>
@@ -4628,7 +4762,7 @@
     </w:p>
     <w:p>
       <w:pPr>
-        <w:pStyle w:val="Lijstalinea"/>
+        <w:pStyle w:val="ListParagraph"/>
         <w:numPr>
           <w:ilvl w:val="1"/>
           <w:numId w:val="6"/>
@@ -4641,7 +4775,7 @@
     </w:p>
     <w:p>
       <w:pPr>
-        <w:pStyle w:val="Lijstalinea"/>
+        <w:pStyle w:val="ListParagraph"/>
         <w:numPr>
           <w:ilvl w:val="1"/>
           <w:numId w:val="6"/>
@@ -4654,7 +4788,7 @@
     </w:p>
     <w:p>
       <w:pPr>
-        <w:pStyle w:val="Lijstalinea"/>
+        <w:pStyle w:val="ListParagraph"/>
         <w:numPr>
           <w:ilvl w:val="0"/>
           <w:numId w:val="6"/>
@@ -4670,7 +4804,7 @@
     </w:p>
     <w:p>
       <w:pPr>
-        <w:pStyle w:val="Lijstalinea"/>
+        <w:pStyle w:val="ListParagraph"/>
         <w:numPr>
           <w:ilvl w:val="0"/>
           <w:numId w:val="6"/>
@@ -4692,7 +4826,7 @@
     </w:p>
     <w:p>
       <w:pPr>
-        <w:pStyle w:val="Lijstalinea"/>
+        <w:pStyle w:val="ListParagraph"/>
         <w:numPr>
           <w:ilvl w:val="0"/>
           <w:numId w:val="6"/>
@@ -4714,7 +4848,7 @@
     </w:p>
     <w:p>
       <w:pPr>
-        <w:pStyle w:val="Lijstalinea"/>
+        <w:pStyle w:val="ListParagraph"/>
         <w:numPr>
           <w:ilvl w:val="1"/>
           <w:numId w:val="6"/>
@@ -4727,7 +4861,7 @@
     </w:p>
     <w:p>
       <w:pPr>
-        <w:pStyle w:val="Lijstalinea"/>
+        <w:pStyle w:val="ListParagraph"/>
         <w:numPr>
           <w:ilvl w:val="1"/>
           <w:numId w:val="6"/>
@@ -4740,7 +4874,7 @@
     </w:p>
     <w:p>
       <w:pPr>
-        <w:pStyle w:val="Lijstalinea"/>
+        <w:pStyle w:val="ListParagraph"/>
         <w:numPr>
           <w:ilvl w:val="1"/>
           <w:numId w:val="6"/>
@@ -4756,7 +4890,7 @@
     </w:p>
     <w:p>
       <w:pPr>
-        <w:pStyle w:val="Lijstalinea"/>
+        <w:pStyle w:val="ListParagraph"/>
         <w:numPr>
           <w:ilvl w:val="0"/>
           <w:numId w:val="6"/>
@@ -4772,7 +4906,7 @@
     </w:p>
     <w:p>
       <w:pPr>
-        <w:pStyle w:val="Lijstalinea"/>
+        <w:pStyle w:val="ListParagraph"/>
         <w:numPr>
           <w:ilvl w:val="1"/>
           <w:numId w:val="6"/>
@@ -4788,7 +4922,7 @@
     </w:p>
     <w:p>
       <w:pPr>
-        <w:pStyle w:val="Lijstalinea"/>
+        <w:pStyle w:val="ListParagraph"/>
         <w:numPr>
           <w:ilvl w:val="1"/>
           <w:numId w:val="6"/>
@@ -4804,7 +4938,7 @@
     </w:p>
     <w:p>
       <w:pPr>
-        <w:pStyle w:val="Lijstalinea"/>
+        <w:pStyle w:val="ListParagraph"/>
         <w:numPr>
           <w:ilvl w:val="1"/>
           <w:numId w:val="6"/>
@@ -4823,7 +4957,7 @@
     </w:p>
     <w:p>
       <w:pPr>
-        <w:pStyle w:val="Lijstalinea"/>
+        <w:pStyle w:val="ListParagraph"/>
         <w:numPr>
           <w:ilvl w:val="0"/>
           <w:numId w:val="6"/>
@@ -4836,7 +4970,7 @@
     </w:p>
     <w:p>
       <w:pPr>
-        <w:pStyle w:val="Lijstalinea"/>
+        <w:pStyle w:val="ListParagraph"/>
         <w:numPr>
           <w:ilvl w:val="1"/>
           <w:numId w:val="6"/>
@@ -4849,7 +4983,7 @@
     </w:p>
     <w:p>
       <w:pPr>
-        <w:pStyle w:val="Lijstalinea"/>
+        <w:pStyle w:val="ListParagraph"/>
         <w:numPr>
           <w:ilvl w:val="0"/>
           <w:numId w:val="6"/>
@@ -4862,7 +4996,7 @@
     </w:p>
     <w:p>
       <w:pPr>
-        <w:pStyle w:val="Lijstalinea"/>
+        <w:pStyle w:val="ListParagraph"/>
         <w:numPr>
           <w:ilvl w:val="1"/>
           <w:numId w:val="6"/>
@@ -4875,7 +5009,7 @@
     </w:p>
     <w:p>
       <w:pPr>
-        <w:pStyle w:val="Lijstalinea"/>
+        <w:pStyle w:val="ListParagraph"/>
         <w:numPr>
           <w:ilvl w:val="1"/>
           <w:numId w:val="6"/>
@@ -4918,9 +5052,9 @@
     </w:p>
     <w:tbl>
       <w:tblPr>
-        <w:tblStyle w:val="Tabelraster"/>
+        <w:tblStyle w:val="TableGrid"/>
         <w:tblW w:w="0" w:type="auto"/>
-        <w:tblLook w:val="04A0"/>
+        <w:tblLook w:val="04A0" w:firstRow="1" w:lastRow="0" w:firstColumn="1" w:lastColumn="0" w:noHBand="0" w:noVBand="1"/>
       </w:tblPr>
       <w:tblGrid>
         <w:gridCol w:w="4606"/>
@@ -4993,6 +5127,7 @@
           </w:tcPr>
           <w:p>
             <w:r>
+              <w:lastRenderedPageBreak/>
               <w:t>plot1.2</w:t>
             </w:r>
           </w:p>
@@ -5069,10 +5204,7 @@
           </w:tcPr>
           <w:p>
             <w:r>
-              <w:t>Straight</w:t>
-            </w:r>
-            <w:r>
-              <w:t>, keten 1</w:t>
+              <w:t>Straight, keten 1</w:t>
             </w:r>
           </w:p>
         </w:tc>
@@ -5094,10 +5226,7 @@
           </w:tcPr>
           <w:p>
             <w:r>
-              <w:t>Straight</w:t>
-            </w:r>
-            <w:r>
-              <w:t>, keten 4</w:t>
+              <w:t>Straight, keten 4</w:t>
             </w:r>
           </w:p>
         </w:tc>
@@ -5119,10 +5248,7 @@
           </w:tcPr>
           <w:p>
             <w:r>
-              <w:t>Straight</w:t>
-            </w:r>
-            <w:r>
-              <w:t>, keten 8</w:t>
+              <w:t>Straight, keten 8</w:t>
             </w:r>
           </w:p>
         </w:tc>
@@ -5144,10 +5270,7 @@
           </w:tcPr>
           <w:p>
             <w:r>
-              <w:t>Straight</w:t>
-            </w:r>
-            <w:r>
-              <w:t>, keten 7</w:t>
+              <w:t>Straight, keten 7</w:t>
             </w:r>
           </w:p>
         </w:tc>
@@ -5169,10 +5292,7 @@
           </w:tcPr>
           <w:p>
             <w:r>
-              <w:t>Depth</w:t>
-            </w:r>
-            <w:r>
-              <w:t>, keten 1</w:t>
+              <w:t>Depth, keten 1</w:t>
             </w:r>
           </w:p>
         </w:tc>
@@ -5194,10 +5314,7 @@
           </w:tcPr>
           <w:p>
             <w:r>
-              <w:t>Depth</w:t>
-            </w:r>
-            <w:r>
-              <w:t>, keten 4</w:t>
+              <w:t>Depth, keten 4</w:t>
             </w:r>
           </w:p>
         </w:tc>
@@ -5219,10 +5336,7 @@
           </w:tcPr>
           <w:p>
             <w:r>
-              <w:t>Depth</w:t>
-            </w:r>
-            <w:r>
-              <w:t>, keten 8</w:t>
+              <w:t>Depth, keten 8</w:t>
             </w:r>
           </w:p>
         </w:tc>
@@ -5244,10 +5358,7 @@
           </w:tcPr>
           <w:p>
             <w:r>
-              <w:t>Depth</w:t>
-            </w:r>
-            <w:r>
-              <w:t>, keten 7</w:t>
+              <w:t>Depth, keten 7</w:t>
             </w:r>
           </w:p>
         </w:tc>
@@ -5274,7 +5385,7 @@
 </file>
 
 <file path=word/numbering.xml><?xml version="1.0" encoding="utf-8"?>
-<w:numbering xmlns:ve="http://schemas.openxmlformats.org/markup-compatibility/2006" xmlns:o="urn:schemas-microsoft-com:office:office" xmlns:r="http://schemas.openxmlformats.org/officeDocument/2006/relationships" xmlns:m="http://schemas.openxmlformats.org/officeDocument/2006/math" xmlns:v="urn:schemas-microsoft-com:vml" xmlns:wp="http://schemas.openxmlformats.org/drawingml/2006/wordprocessingDrawing" xmlns:w10="urn:schemas-microsoft-com:office:word" xmlns:w="http://schemas.openxmlformats.org/wordprocessingml/2006/main" xmlns:wne="http://schemas.microsoft.com/office/word/2006/wordml">
+<w:numbering xmlns:wpc="http://schemas.microsoft.com/office/word/2010/wordprocessingCanvas" xmlns:mc="http://schemas.openxmlformats.org/markup-compatibility/2006" xmlns:o="urn:schemas-microsoft-com:office:office" xmlns:r="http://schemas.openxmlformats.org/officeDocument/2006/relationships" xmlns:m="http://schemas.openxmlformats.org/officeDocument/2006/math" xmlns:v="urn:schemas-microsoft-com:vml" xmlns:wp14="http://schemas.microsoft.com/office/word/2010/wordprocessingDrawing" xmlns:wp="http://schemas.openxmlformats.org/drawingml/2006/wordprocessingDrawing" xmlns:w10="urn:schemas-microsoft-com:office:word" xmlns:w="http://schemas.openxmlformats.org/wordprocessingml/2006/main" xmlns:w14="http://schemas.microsoft.com/office/word/2010/wordml" xmlns:wpg="http://schemas.microsoft.com/office/word/2010/wordprocessingGroup" xmlns:wpi="http://schemas.microsoft.com/office/word/2010/wordprocessingInk" xmlns:wne="http://schemas.microsoft.com/office/word/2006/wordml" xmlns:wps="http://schemas.microsoft.com/office/word/2010/wordprocessingShape" mc:Ignorable="w14 wp14">
   <w:abstractNum w:abstractNumId="0">
     <w:nsid w:val="0BDA69C0"/>
     <w:multiLevelType w:val="hybridMultilevel"/>
@@ -5730,6 +5841,118 @@
     </w:lvl>
   </w:abstractNum>
   <w:abstractNum w:abstractNumId="4">
+    <w:nsid w:val="6CD579D5"/>
+    <w:multiLevelType w:val="hybridMultilevel"/>
+    <w:tmpl w:val="C09E26A2"/>
+    <w:lvl w:ilvl="0" w:tplc="1848E0E8">
+      <w:numFmt w:val="bullet"/>
+      <w:lvlText w:val=""/>
+      <w:lvlJc w:val="left"/>
+      <w:pPr>
+        <w:ind w:left="720" w:hanging="360"/>
+      </w:pPr>
+      <w:rPr>
+        <w:rFonts w:ascii="Wingdings" w:eastAsiaTheme="minorHAnsi" w:hAnsi="Wingdings" w:cstheme="minorBidi" w:hint="default"/>
+      </w:rPr>
+    </w:lvl>
+    <w:lvl w:ilvl="1" w:tplc="04130003" w:tentative="1">
+      <w:start w:val="1"/>
+      <w:numFmt w:val="bullet"/>
+      <w:lvlText w:val="o"/>
+      <w:lvlJc w:val="left"/>
+      <w:pPr>
+        <w:ind w:left="1440" w:hanging="360"/>
+      </w:pPr>
+      <w:rPr>
+        <w:rFonts w:ascii="Courier New" w:hAnsi="Courier New" w:cs="Courier New" w:hint="default"/>
+      </w:rPr>
+    </w:lvl>
+    <w:lvl w:ilvl="2" w:tplc="04130005" w:tentative="1">
+      <w:start w:val="1"/>
+      <w:numFmt w:val="bullet"/>
+      <w:lvlText w:val=""/>
+      <w:lvlJc w:val="left"/>
+      <w:pPr>
+        <w:ind w:left="2160" w:hanging="360"/>
+      </w:pPr>
+      <w:rPr>
+        <w:rFonts w:ascii="Wingdings" w:hAnsi="Wingdings" w:hint="default"/>
+      </w:rPr>
+    </w:lvl>
+    <w:lvl w:ilvl="3" w:tplc="04130001" w:tentative="1">
+      <w:start w:val="1"/>
+      <w:numFmt w:val="bullet"/>
+      <w:lvlText w:val=""/>
+      <w:lvlJc w:val="left"/>
+      <w:pPr>
+        <w:ind w:left="2880" w:hanging="360"/>
+      </w:pPr>
+      <w:rPr>
+        <w:rFonts w:ascii="Symbol" w:hAnsi="Symbol" w:hint="default"/>
+      </w:rPr>
+    </w:lvl>
+    <w:lvl w:ilvl="4" w:tplc="04130003" w:tentative="1">
+      <w:start w:val="1"/>
+      <w:numFmt w:val="bullet"/>
+      <w:lvlText w:val="o"/>
+      <w:lvlJc w:val="left"/>
+      <w:pPr>
+        <w:ind w:left="3600" w:hanging="360"/>
+      </w:pPr>
+      <w:rPr>
+        <w:rFonts w:ascii="Courier New" w:hAnsi="Courier New" w:cs="Courier New" w:hint="default"/>
+      </w:rPr>
+    </w:lvl>
+    <w:lvl w:ilvl="5" w:tplc="04130005" w:tentative="1">
+      <w:start w:val="1"/>
+      <w:numFmt w:val="bullet"/>
+      <w:lvlText w:val=""/>
+      <w:lvlJc w:val="left"/>
+      <w:pPr>
+        <w:ind w:left="4320" w:hanging="360"/>
+      </w:pPr>
+      <w:rPr>
+        <w:rFonts w:ascii="Wingdings" w:hAnsi="Wingdings" w:hint="default"/>
+      </w:rPr>
+    </w:lvl>
+    <w:lvl w:ilvl="6" w:tplc="04130001" w:tentative="1">
+      <w:start w:val="1"/>
+      <w:numFmt w:val="bullet"/>
+      <w:lvlText w:val=""/>
+      <w:lvlJc w:val="left"/>
+      <w:pPr>
+        <w:ind w:left="5040" w:hanging="360"/>
+      </w:pPr>
+      <w:rPr>
+        <w:rFonts w:ascii="Symbol" w:hAnsi="Symbol" w:hint="default"/>
+      </w:rPr>
+    </w:lvl>
+    <w:lvl w:ilvl="7" w:tplc="04130003" w:tentative="1">
+      <w:start w:val="1"/>
+      <w:numFmt w:val="bullet"/>
+      <w:lvlText w:val="o"/>
+      <w:lvlJc w:val="left"/>
+      <w:pPr>
+        <w:ind w:left="5760" w:hanging="360"/>
+      </w:pPr>
+      <w:rPr>
+        <w:rFonts w:ascii="Courier New" w:hAnsi="Courier New" w:cs="Courier New" w:hint="default"/>
+      </w:rPr>
+    </w:lvl>
+    <w:lvl w:ilvl="8" w:tplc="04130005" w:tentative="1">
+      <w:start w:val="1"/>
+      <w:numFmt w:val="bullet"/>
+      <w:lvlText w:val=""/>
+      <w:lvlJc w:val="left"/>
+      <w:pPr>
+        <w:ind w:left="6480" w:hanging="360"/>
+      </w:pPr>
+      <w:rPr>
+        <w:rFonts w:ascii="Wingdings" w:hAnsi="Wingdings" w:hint="default"/>
+      </w:rPr>
+    </w:lvl>
+  </w:abstractNum>
+  <w:abstractNum w:abstractNumId="5">
     <w:nsid w:val="6CE423E7"/>
     <w:multiLevelType w:val="hybridMultilevel"/>
     <w:tmpl w:val="0C789BCA"/>
@@ -5817,7 +6040,7 @@
       </w:pPr>
     </w:lvl>
   </w:abstractNum>
-  <w:abstractNum w:abstractNumId="5">
+  <w:abstractNum w:abstractNumId="6">
     <w:nsid w:val="7B6A71AE"/>
     <w:multiLevelType w:val="hybridMultilevel"/>
     <w:tmpl w:val="C90EB590"/>
@@ -5961,13 +6184,13 @@
     <w:abstractNumId w:val="2"/>
   </w:num>
   <w:num w:numId="2">
-    <w:abstractNumId w:val="5"/>
+    <w:abstractNumId w:val="6"/>
   </w:num>
   <w:num w:numId="3">
     <w:abstractNumId w:val="0"/>
   </w:num>
   <w:num w:numId="4">
-    <w:abstractNumId w:val="4"/>
+    <w:abstractNumId w:val="5"/>
   </w:num>
   <w:num w:numId="5">
     <w:abstractNumId w:val="1"/>
@@ -5975,11 +6198,14 @@
   <w:num w:numId="6">
     <w:abstractNumId w:val="3"/>
   </w:num>
+  <w:num w:numId="7">
+    <w:abstractNumId w:val="4"/>
+  </w:num>
 </w:numbering>
 </file>
 
 <file path=word/styles.xml><?xml version="1.0" encoding="utf-8"?>
-<w:styles xmlns:r="http://schemas.openxmlformats.org/officeDocument/2006/relationships" xmlns:w="http://schemas.openxmlformats.org/wordprocessingml/2006/main">
+<w:styles xmlns:mc="http://schemas.openxmlformats.org/markup-compatibility/2006" xmlns:r="http://schemas.openxmlformats.org/officeDocument/2006/relationships" xmlns:w="http://schemas.openxmlformats.org/wordprocessingml/2006/main" xmlns:w14="http://schemas.microsoft.com/office/word/2010/wordml" mc:Ignorable="w14">
   <w:docDefaults>
     <w:rPrDefault>
       <w:rPr>
@@ -6134,23 +6360,22 @@
     <w:lsdException w:name="Bibliography" w:uiPriority="37"/>
     <w:lsdException w:name="TOC Heading" w:uiPriority="39" w:qFormat="1"/>
   </w:latentStyles>
-  <w:style w:type="paragraph" w:default="1" w:styleId="Standaard">
+  <w:style w:type="paragraph" w:default="1" w:styleId="Normal">
     <w:name w:val="Normal"/>
     <w:qFormat/>
     <w:rsid w:val="00A67F66"/>
   </w:style>
-  <w:style w:type="character" w:default="1" w:styleId="Standaardalinea-lettertype">
+  <w:style w:type="character" w:default="1" w:styleId="DefaultParagraphFont">
     <w:name w:val="Default Paragraph Font"/>
     <w:uiPriority w:val="1"/>
     <w:semiHidden/>
     <w:unhideWhenUsed/>
   </w:style>
-  <w:style w:type="table" w:default="1" w:styleId="Standaardtabel">
+  <w:style w:type="table" w:default="1" w:styleId="TableNormal">
     <w:name w:val="Normal Table"/>
     <w:uiPriority w:val="99"/>
     <w:semiHidden/>
     <w:unhideWhenUsed/>
-    <w:qFormat/>
     <w:tblPr>
       <w:tblInd w:w="0" w:type="dxa"/>
       <w:tblCellMar>
@@ -6161,15 +6386,15 @@
       </w:tblCellMar>
     </w:tblPr>
   </w:style>
-  <w:style w:type="numbering" w:default="1" w:styleId="Geenlijst">
+  <w:style w:type="numbering" w:default="1" w:styleId="NoList">
     <w:name w:val="No List"/>
     <w:uiPriority w:val="99"/>
     <w:semiHidden/>
     <w:unhideWhenUsed/>
   </w:style>
-  <w:style w:type="paragraph" w:styleId="Lijstalinea">
+  <w:style w:type="paragraph" w:styleId="ListParagraph">
     <w:name w:val="List Paragraph"/>
-    <w:basedOn w:val="Standaard"/>
+    <w:basedOn w:val="Normal"/>
     <w:uiPriority w:val="34"/>
     <w:qFormat/>
     <w:rsid w:val="00C7690F"/>
@@ -6178,16 +6403,15 @@
       <w:contextualSpacing/>
     </w:pPr>
   </w:style>
-  <w:style w:type="table" w:styleId="Tabelraster">
+  <w:style w:type="table" w:styleId="TableGrid">
     <w:name w:val="Table Grid"/>
-    <w:basedOn w:val="Standaardtabel"/>
+    <w:basedOn w:val="TableNormal"/>
     <w:uiPriority w:val="59"/>
     <w:rsid w:val="00693292"/>
     <w:pPr>
       <w:spacing w:after="0" w:line="240" w:lineRule="auto"/>
     </w:pPr>
     <w:tblPr>
-      <w:tblInd w:w="0" w:type="dxa"/>
       <w:tblBorders>
         <w:top w:val="single" w:sz="4" w:space="0" w:color="auto"/>
         <w:left w:val="single" w:sz="4" w:space="0" w:color="auto"/>
@@ -6196,6 +6420,184 @@
         <w:insideH w:val="single" w:sz="4" w:space="0" w:color="auto"/>
         <w:insideV w:val="single" w:sz="4" w:space="0" w:color="auto"/>
       </w:tblBorders>
+    </w:tblPr>
+  </w:style>
+</w:styles>
+</file>
+
+<file path=word/stylesWithEffects.xml><?xml version="1.0" encoding="utf-8"?>
+<w:styles xmlns:wpc="http://schemas.microsoft.com/office/word/2010/wordprocessingCanvas" xmlns:mc="http://schemas.openxmlformats.org/markup-compatibility/2006" xmlns:o="urn:schemas-microsoft-com:office:office" xmlns:r="http://schemas.openxmlformats.org/officeDocument/2006/relationships" xmlns:m="http://schemas.openxmlformats.org/officeDocument/2006/math" xmlns:v="urn:schemas-microsoft-com:vml" xmlns:wp14="http://schemas.microsoft.com/office/word/2010/wordprocessingDrawing" xmlns:wp="http://schemas.openxmlformats.org/drawingml/2006/wordprocessingDrawing" xmlns:w10="urn:schemas-microsoft-com:office:word" xmlns:w="http://schemas.openxmlformats.org/wordprocessingml/2006/main" xmlns:w14="http://schemas.microsoft.com/office/word/2010/wordml" xmlns:wpg="http://schemas.microsoft.com/office/word/2010/wordprocessingGroup" xmlns:wpi="http://schemas.microsoft.com/office/word/2010/wordprocessingInk" xmlns:wne="http://schemas.microsoft.com/office/word/2006/wordml" xmlns:wps="http://schemas.microsoft.com/office/word/2010/wordprocessingShape" mc:Ignorable="w14 wp14">
+  <w:docDefaults>
+    <w:rPrDefault>
+      <w:rPr>
+        <w:rFonts w:asciiTheme="minorHAnsi" w:eastAsiaTheme="minorEastAsia" w:hAnsiTheme="minorHAnsi" w:cstheme="minorBidi"/>
+        <w:sz w:val="22"/>
+        <w:szCs w:val="22"/>
+        <w:lang w:val="nl-NL" w:eastAsia="nl-NL" w:bidi="ar-SA"/>
+      </w:rPr>
+    </w:rPrDefault>
+    <w:pPrDefault>
+      <w:pPr>
+        <w:spacing w:after="200" w:line="276" w:lineRule="auto"/>
+      </w:pPr>
+    </w:pPrDefault>
+  </w:docDefaults>
+  <w:latentStyles w:defLockedState="0" w:defUIPriority="99" w:defSemiHidden="1" w:defUnhideWhenUsed="1" w:defQFormat="0" w:count="267">
+    <w:lsdException w:name="Normal" w:semiHidden="0" w:uiPriority="0" w:unhideWhenUsed="0" w:qFormat="1"/>
+    <w:lsdException w:name="heading 1" w:semiHidden="0" w:uiPriority="9" w:unhideWhenUsed="0" w:qFormat="1"/>
+    <w:lsdException w:name="heading 2" w:uiPriority="9" w:qFormat="1"/>
+    <w:lsdException w:name="heading 3" w:uiPriority="9" w:qFormat="1"/>
+    <w:lsdException w:name="heading 4" w:uiPriority="9" w:qFormat="1"/>
+    <w:lsdException w:name="heading 5" w:uiPriority="9" w:qFormat="1"/>
+    <w:lsdException w:name="heading 6" w:uiPriority="9" w:qFormat="1"/>
+    <w:lsdException w:name="heading 7" w:uiPriority="9" w:qFormat="1"/>
+    <w:lsdException w:name="heading 8" w:uiPriority="9" w:qFormat="1"/>
+    <w:lsdException w:name="heading 9" w:uiPriority="9" w:qFormat="1"/>
+    <w:lsdException w:name="toc 1" w:uiPriority="39"/>
+    <w:lsdException w:name="toc 2" w:uiPriority="39"/>
+    <w:lsdException w:name="toc 3" w:uiPriority="39"/>
+    <w:lsdException w:name="toc 4" w:uiPriority="39"/>
+    <w:lsdException w:name="toc 5" w:uiPriority="39"/>
+    <w:lsdException w:name="toc 6" w:uiPriority="39"/>
+    <w:lsdException w:name="toc 7" w:uiPriority="39"/>
+    <w:lsdException w:name="toc 8" w:uiPriority="39"/>
+    <w:lsdException w:name="toc 9" w:uiPriority="39"/>
+    <w:lsdException w:name="caption" w:uiPriority="35" w:qFormat="1"/>
+    <w:lsdException w:name="Title" w:semiHidden="0" w:uiPriority="10" w:unhideWhenUsed="0" w:qFormat="1"/>
+    <w:lsdException w:name="Default Paragraph Font" w:uiPriority="1"/>
+    <w:lsdException w:name="Subtitle" w:semiHidden="0" w:uiPriority="11" w:unhideWhenUsed="0" w:qFormat="1"/>
+    <w:lsdException w:name="Strong" w:semiHidden="0" w:uiPriority="22" w:unhideWhenUsed="0" w:qFormat="1"/>
+    <w:lsdException w:name="Emphasis" w:semiHidden="0" w:uiPriority="20" w:unhideWhenUsed="0" w:qFormat="1"/>
+    <w:lsdException w:name="Table Grid" w:semiHidden="0" w:uiPriority="59" w:unhideWhenUsed="0"/>
+    <w:lsdException w:name="Placeholder Text" w:unhideWhenUsed="0"/>
+    <w:lsdException w:name="No Spacing" w:semiHidden="0" w:uiPriority="1" w:unhideWhenUsed="0" w:qFormat="1"/>
+    <w:lsdException w:name="Light Shading" w:semiHidden="0" w:uiPriority="60" w:unhideWhenUsed="0"/>
+    <w:lsdException w:name="Light List" w:semiHidden="0" w:uiPriority="61" w:unhideWhenUsed="0"/>
+    <w:lsdException w:name="Light Grid" w:semiHidden="0" w:uiPriority="62" w:unhideWhenUsed="0"/>
+    <w:lsdException w:name="Medium Shading 1" w:semiHidden="0" w:uiPriority="63" w:unhideWhenUsed="0"/>
+    <w:lsdException w:name="Medium Shading 2" w:semiHidden="0" w:uiPriority="64" w:unhideWhenUsed="0"/>
+    <w:lsdException w:name="Medium List 1" w:semiHidden="0" w:uiPriority="65" w:unhideWhenUsed="0"/>
+    <w:lsdException w:name="Medium List 2" w:semiHidden="0" w:uiPriority="66" w:unhideWhenUsed="0"/>
+    <w:lsdException w:name="Medium Grid 1" w:semiHidden="0" w:uiPriority="67" w:unhideWhenUsed="0"/>
+    <w:lsdException w:name="Medium Grid 2" w:semiHidden="0" w:uiPriority="68" w:unhideWhenUsed="0"/>
+    <w:lsdException w:name="Medium Grid 3" w:semiHidden="0" w:uiPriority="69" w:unhideWhenUsed="0"/>
+    <w:lsdException w:name="Dark List" w:semiHidden="0" w:uiPriority="70" w:unhideWhenUsed="0"/>
+    <w:lsdException w:name="Colorful Shading" w:semiHidden="0" w:uiPriority="71" w:unhideWhenUsed="0"/>
+    <w:lsdException w:name="Colorful List" w:semiHidden="0" w:uiPriority="72" w:unhideWhenUsed="0"/>
+    <w:lsdException w:name="Colorful Grid" w:semiHidden="0" w:uiPriority="73" w:unhideWhenUsed="0"/>
+    <w:lsdException w:name="Light Shading Accent 1" w:semiHidden="0" w:uiPriority="60" w:unhideWhenUsed="0"/>
+    <w:lsdException w:name="Light List Accent 1" w:semiHidden="0" w:uiPriority="61" w:unhideWhenUsed="0"/>
+    <w:lsdException w:name="Light Grid Accent 1" w:semiHidden="0" w:uiPriority="62" w:unhideWhenUsed="0"/>
+    <w:lsdException w:name="Medium Shading 1 Accent 1" w:semiHidden="0" w:uiPriority="63" w:unhideWhenUsed="0"/>
+    <w:lsdException w:name="Medium Shading 2 Accent 1" w:semiHidden="0" w:uiPriority="64" w:unhideWhenUsed="0"/>
+    <w:lsdException w:name="Medium List 1 Accent 1" w:semiHidden="0" w:uiPriority="65" w:unhideWhenUsed="0"/>
+    <w:lsdException w:name="Revision" w:unhideWhenUsed="0"/>
+    <w:lsdException w:name="List Paragraph" w:semiHidden="0" w:uiPriority="34" w:unhideWhenUsed="0" w:qFormat="1"/>
+    <w:lsdException w:name="Quote" w:semiHidden="0" w:uiPriority="29" w:unhideWhenUsed="0" w:qFormat="1"/>
+    <w:lsdException w:name="Intense Quote" w:semiHidden="0" w:uiPriority="30" w:unhideWhenUsed="0" w:qFormat="1"/>
+    <w:lsdException w:name="Medium List 2 Accent 1" w:semiHidden="0" w:uiPriority="66" w:unhideWhenUsed="0"/>
+    <w:lsdException w:name="Medium Grid 1 Accent 1" w:semiHidden="0" w:uiPriority="67" w:unhideWhenUsed="0"/>
+    <w:lsdException w:name="Medium Grid 2 Accent 1" w:semiHidden="0" w:uiPriority="68" w:unhideWhenUsed="0"/>
+    <w:lsdException w:name="Medium Grid 3 Accent 1" w:semiHidden="0" w:uiPriority="69" w:unhideWhenUsed="0"/>
+    <w:lsdException w:name="Dark List Accent 1" w:semiHidden="0" w:uiPriority="70" w:unhideWhenUsed="0"/>
+    <w:lsdException w:name="Colorful Shading Accent 1" w:semiHidden="0" w:uiPriority="71" w:unhideWhenUsed="0"/>
+    <w:lsdException w:name="Colorful List Accent 1" w:semiHidden="0" w:uiPriority="72" w:unhideWhenUsed="0"/>
+    <w:lsdException w:name="Colorful Grid Accent 1" w:semiHidden="0" w:uiPriority="73" w:unhideWhenUsed="0"/>
+    <w:lsdException w:name="Light Shading Accent 2" w:semiHidden="0" w:uiPriority="60" w:unhideWhenUsed="0"/>
+    <w:lsdException w:name="Light List Accent 2" w:semiHidden="0" w:uiPriority="61" w:unhideWhenUsed="0"/>
+    <w:lsdException w:name="Light Grid Accent 2" w:semiHidden="0" w:uiPriority="62" w:unhideWhenUsed="0"/>
+    <w:lsdException w:name="Medium Shading 1 Accent 2" w:semiHidden="0" w:uiPriority="63" w:unhideWhenUsed="0"/>
+    <w:lsdException w:name="Medium Shading 2 Accent 2" w:semiHidden="0" w:uiPriority="64" w:unhideWhenUsed="0"/>
+    <w:lsdException w:name="Medium List 1 Accent 2" w:semiHidden="0" w:uiPriority="65" w:unhideWhenUsed="0"/>
+    <w:lsdException w:name="Medium List 2 Accent 2" w:semiHidden="0" w:uiPriority="66" w:unhideWhenUsed="0"/>
+    <w:lsdException w:name="Medium Grid 1 Accent 2" w:semiHidden="0" w:uiPriority="67" w:unhideWhenUsed="0"/>
+    <w:lsdException w:name="Medium Grid 2 Accent 2" w:semiHidden="0" w:uiPriority="68" w:unhideWhenUsed="0"/>
+    <w:lsdException w:name="Medium Grid 3 Accent 2" w:semiHidden="0" w:uiPriority="69" w:unhideWhenUsed="0"/>
+    <w:lsdException w:name="Dark List Accent 2" w:semiHidden="0" w:uiPriority="70" w:unhideWhenUsed="0"/>
+    <w:lsdException w:name="Colorful Shading Accent 2" w:semiHidden="0" w:uiPriority="71" w:unhideWhenUsed="0"/>
+    <w:lsdException w:name="Colorful List Accent 2" w:semiHidden="0" w:uiPriority="72" w:unhideWhenUsed="0"/>
+    <w:lsdException w:name="Colorful Grid Accent 2" w:semiHidden="0" w:uiPriority="73" w:unhideWhenUsed="0"/>
+    <w:lsdException w:name="Light Shading Accent 3" w:semiHidden="0" w:uiPriority="60" w:unhideWhenUsed="0"/>
+    <w:lsdException w:name="Light List Accent 3" w:semiHidden="0" w:uiPriority="61" w:unhideWhenUsed="0"/>
+    <w:lsdException w:name="Light Grid Accent 3" w:semiHidden="0" w:uiPriority="62" w:unhideWhenUsed="0"/>
+    <w:lsdException w:name="Medium Shading 1 Accent 3" w:semiHidden="0" w:uiPriority="63" w:unhideWhenUsed="0"/>
+    <w:lsdException w:name="Medium Shading 2 Accent 3" w:semiHidden="0" w:uiPriority="64" w:unhideWhenUsed="0"/>
+    <w:lsdException w:name="Medium List 1 Accent 3" w:semiHidden="0" w:uiPriority="65" w:unhideWhenUsed="0"/>
+    <w:lsdException w:name="Medium List 2 Accent 3" w:semiHidden="0" w:uiPriority="66" w:unhideWhenUsed="0"/>
+    <w:lsdException w:name="Medium Grid 1 Accent 3" w:semiHidden="0" w:uiPriority="67" w:unhideWhenUsed="0"/>
+    <w:lsdException w:name="Medium Grid 2 Accent 3" w:semiHidden="0" w:uiPriority="68" w:unhideWhenUsed="0"/>
+    <w:lsdException w:name="Medium Grid 3 Accent 3" w:semiHidden="0" w:uiPriority="69" w:unhideWhenUsed="0"/>
+    <w:lsdException w:name="Dark List Accent 3" w:semiHidden="0" w:uiPriority="70" w:unhideWhenUsed="0"/>
+    <w:lsdException w:name="Colorful Shading Accent 3" w:semiHidden="0" w:uiPriority="71" w:unhideWhenUsed="0"/>
+    <w:lsdException w:name="Colorful List Accent 3" w:semiHidden="0" w:uiPriority="72" w:unhideWhenUsed="0"/>
+    <w:lsdException w:name="Colorful Grid Accent 3" w:semiHidden="0" w:uiPriority="73" w:unhideWhenUsed="0"/>
+    <w:lsdException w:name="Light Shading Accent 4" w:semiHidden="0" w:uiPriority="60" w:unhideWhenUsed="0"/>
+    <w:lsdException w:name="Light List Accent 4" w:semiHidden="0" w:uiPriority="61" w:unhideWhenUsed="0"/>
+    <w:lsdException w:name="Light Grid Accent 4" w:semiHidden="0" w:uiPriority="62" w:unhideWhenUsed="0"/>
+    <w:lsdException w:name="Medium Shading 1 Accent 4" w:semiHidden="0" w:uiPriority="63" w:unhideWhenUsed="0"/>
+    <w:lsdException w:name="Medium Shading 2 Accent 4" w:semiHidden="0" w:uiPriority="64" w:unhideWhenUsed="0"/>
+    <w:lsdException w:name="Medium List 1 Accent 4" w:semiHidden="0" w:uiPriority="65" w:unhideWhenUsed="0"/>
+    <w:lsdException w:name="Medium List 2 Accent 4" w:semiHidden="0" w:uiPriority="66" w:unhideWhenUsed="0"/>
+    <w:lsdException w:name="Medium Grid 1 Accent 4" w:semiHidden="0" w:uiPriority="67" w:unhideWhenUsed="0"/>
+    <w:lsdException w:name="Medium Grid 2 Accent 4" w:semiHidden="0" w:uiPriority="68" w:unhideWhenUsed="0"/>
+    <w:lsdException w:name="Medium Grid 3 Accent 4" w:semiHidden="0" w:uiPriority="69" w:unhideWhenUsed="0"/>
+    <w:lsdException w:name="Dark List Accent 4" w:semiHidden="0" w:uiPriority="70" w:unhideWhenUsed="0"/>
+    <w:lsdException w:name="Colorful Shading Accent 4" w:semiHidden="0" w:uiPriority="71" w:unhideWhenUsed="0"/>
+    <w:lsdException w:name="Colorful List Accent 4" w:semiHidden="0" w:uiPriority="72" w:unhideWhenUsed="0"/>
+    <w:lsdException w:name="Colorful Grid Accent 4" w:semiHidden="0" w:uiPriority="73" w:unhideWhenUsed="0"/>
+    <w:lsdException w:name="Light Shading Accent 5" w:semiHidden="0" w:uiPriority="60" w:unhideWhenUsed="0"/>
+    <w:lsdException w:name="Light List Accent 5" w:semiHidden="0" w:uiPriority="61" w:unhideWhenUsed="0"/>
+    <w:lsdException w:name="Light Grid Accent 5" w:semiHidden="0" w:uiPriority="62" w:unhideWhenUsed="0"/>
+    <w:lsdException w:name="Medium Shading 1 Accent 5" w:semiHidden="0" w:uiPriority="63" w:unhideWhenUsed="0"/>
+    <w:lsdException w:name="Medium Shading 2 Accent 5" w:semiHidden="0" w:uiPriority="64" w:unhideWhenUsed="0"/>
+    <w:lsdException w:name="Medium List 1 Accent 5" w:semiHidden="0" w:uiPriority="65" w:unhideWhenUsed="0"/>
+    <w:lsdException w:name="Medium List 2 Accent 5" w:semiHidden="0" w:uiPriority="66" w:unhideWhenUsed="0"/>
+    <w:lsdException w:name="Medium Grid 1 Accent 5" w:semiHidden="0" w:uiPriority="67" w:unhideWhenUsed="0"/>
+    <w:lsdException w:name="Medium Grid 2 Accent 5" w:semiHidden="0" w:uiPriority="68" w:unhideWhenUsed="0"/>
+    <w:lsdException w:name="Medium Grid 3 Accent 5" w:semiHidden="0" w:uiPriority="69" w:unhideWhenUsed="0"/>
+    <w:lsdException w:name="Dark List Accent 5" w:semiHidden="0" w:uiPriority="70" w:unhideWhenUsed="0"/>
+    <w:lsdException w:name="Colorful Shading Accent 5" w:semiHidden="0" w:uiPriority="71" w:unhideWhenUsed="0"/>
+    <w:lsdException w:name="Colorful List Accent 5" w:semiHidden="0" w:uiPriority="72" w:unhideWhenUsed="0"/>
+    <w:lsdException w:name="Colorful Grid Accent 5" w:semiHidden="0" w:uiPriority="73" w:unhideWhenUsed="0"/>
+    <w:lsdException w:name="Light Shading Accent 6" w:semiHidden="0" w:uiPriority="60" w:unhideWhenUsed="0"/>
+    <w:lsdException w:name="Light List Accent 6" w:semiHidden="0" w:uiPriority="61" w:unhideWhenUsed="0"/>
+    <w:lsdException w:name="Light Grid Accent 6" w:semiHidden="0" w:uiPriority="62" w:unhideWhenUsed="0"/>
+    <w:lsdException w:name="Medium Shading 1 Accent 6" w:semiHidden="0" w:uiPriority="63" w:unhideWhenUsed="0"/>
+    <w:lsdException w:name="Medium Shading 2 Accent 6" w:semiHidden="0" w:uiPriority="64" w:unhideWhenUsed="0"/>
+    <w:lsdException w:name="Medium List 1 Accent 6" w:semiHidden="0" w:uiPriority="65" w:unhideWhenUsed="0"/>
+    <w:lsdException w:name="Medium List 2 Accent 6" w:semiHidden="0" w:uiPriority="66" w:unhideWhenUsed="0"/>
+    <w:lsdException w:name="Medium Grid 1 Accent 6" w:semiHidden="0" w:uiPriority="67" w:unhideWhenUsed="0"/>
+    <w:lsdException w:name="Medium Grid 2 Accent 6" w:semiHidden="0" w:uiPriority="68" w:unhideWhenUsed="0"/>
+    <w:lsdException w:name="Medium Grid 3 Accent 6" w:semiHidden="0" w:uiPriority="69" w:unhideWhenUsed="0"/>
+    <w:lsdException w:name="Dark List Accent 6" w:semiHidden="0" w:uiPriority="70" w:unhideWhenUsed="0"/>
+    <w:lsdException w:name="Colorful Shading Accent 6" w:semiHidden="0" w:uiPriority="71" w:unhideWhenUsed="0"/>
+    <w:lsdException w:name="Colorful List Accent 6" w:semiHidden="0" w:uiPriority="72" w:unhideWhenUsed="0"/>
+    <w:lsdException w:name="Colorful Grid Accent 6" w:semiHidden="0" w:uiPriority="73" w:unhideWhenUsed="0"/>
+    <w:lsdException w:name="Subtle Emphasis" w:semiHidden="0" w:uiPriority="19" w:unhideWhenUsed="0" w:qFormat="1"/>
+    <w:lsdException w:name="Intense Emphasis" w:semiHidden="0" w:uiPriority="21" w:unhideWhenUsed="0" w:qFormat="1"/>
+    <w:lsdException w:name="Subtle Reference" w:semiHidden="0" w:uiPriority="31" w:unhideWhenUsed="0" w:qFormat="1"/>
+    <w:lsdException w:name="Intense Reference" w:semiHidden="0" w:uiPriority="32" w:unhideWhenUsed="0" w:qFormat="1"/>
+    <w:lsdException w:name="Book Title" w:semiHidden="0" w:uiPriority="33" w:unhideWhenUsed="0" w:qFormat="1"/>
+    <w:lsdException w:name="Bibliography" w:uiPriority="37"/>
+    <w:lsdException w:name="TOC Heading" w:uiPriority="39" w:qFormat="1"/>
+  </w:latentStyles>
+  <w:style w:type="paragraph" w:default="1" w:styleId="Normal">
+    <w:name w:val="Normal"/>
+    <w:qFormat/>
+  </w:style>
+  <w:style w:type="character" w:default="1" w:styleId="DefaultParagraphFont">
+    <w:name w:val="Default Paragraph Font"/>
+    <w:uiPriority w:val="1"/>
+    <w:semiHidden/>
+    <w:unhideWhenUsed/>
+  </w:style>
+  <w:style w:type="table" w:default="1" w:styleId="TableNormal">
+    <w:name w:val="Normal Table"/>
+    <w:uiPriority w:val="99"/>
+    <w:semiHidden/>
+    <w:unhideWhenUsed/>
+    <w:tblPr>
+      <w:tblInd w:w="0" w:type="dxa"/>
       <w:tblCellMar>
         <w:top w:w="0" w:type="dxa"/>
         <w:left w:w="108" w:type="dxa"/>
@@ -6203,6 +6605,12 @@
         <w:right w:w="108" w:type="dxa"/>
       </w:tblCellMar>
     </w:tblPr>
+  </w:style>
+  <w:style w:type="numbering" w:default="1" w:styleId="NoList">
+    <w:name w:val="No List"/>
+    <w:uiPriority w:val="99"/>
+    <w:semiHidden/>
+    <w:unhideWhenUsed/>
   </w:style>
 </w:styles>
 </file>
@@ -6495,7 +6903,7 @@
 </file>
 
 <file path=customXml/itemProps1.xml><?xml version="1.0" encoding="utf-8"?>
-<ds:datastoreItem xmlns:ds="http://schemas.openxmlformats.org/officeDocument/2006/customXml" ds:itemID="{A8555CCB-3B2F-4583-8C58-3F03992ACE63}">
+<ds:datastoreItem xmlns:ds="http://schemas.openxmlformats.org/officeDocument/2006/customXml" ds:itemID="{B1322E46-E66E-49CF-8270-0503FA60EBE4}">
   <ds:schemaRefs>
     <ds:schemaRef ds:uri="http://schemas.openxmlformats.org/officeDocument/2006/bibliography"/>
   </ds:schemaRefs>

</xml_diff>